<commit_message>
Diario de los ultimos dias actualizado
</commit_message>
<xml_diff>
--- a/Memoria.docx
+++ b/Memoria.docx
@@ -895,10 +895,10 @@
                         <a:effectLst/>
                         <a:extLst>
                           <a:ext uri="{FAA26D3D-D897-4be2-8F04-BA451C77F1D7}">
-                            <ma14:placeholderFlag xmlns:pic="http://schemas.openxmlformats.org/drawingml/2006/picture" xmlns:a14="http://schemas.microsoft.com/office/drawing/2010/main" xmlns="" xmlns:mo="http://schemas.microsoft.com/office/mac/office/2008/main" xmlns:mv="urn:schemas-microsoft-com:mac:vml" xmlns:o="urn:schemas-microsoft-com:office:office" xmlns:v="urn:schemas-microsoft-com:vml" xmlns:w10="urn:schemas-microsoft-com:office:word" xmlns:w="http://schemas.openxmlformats.org/wordprocessingml/2006/main" xmlns:ma14="http://schemas.microsoft.com/office/mac/drawingml/2011/main" xmlns:arto="http://schemas.microsoft.com/office/word/2006/arto"/>
+                            <ma14:placeholderFlag xmlns:arto="http://schemas.microsoft.com/office/word/2006/arto" xmlns:ma14="http://schemas.microsoft.com/office/mac/drawingml/2011/main" xmlns:w="http://schemas.openxmlformats.org/wordprocessingml/2006/main" xmlns:w10="urn:schemas-microsoft-com:office:word" xmlns:v="urn:schemas-microsoft-com:vml" xmlns:o="urn:schemas-microsoft-com:office:office" xmlns:mv="urn:schemas-microsoft-com:mac:vml" xmlns:mo="http://schemas.microsoft.com/office/mac/office/2008/main" xmlns="" xmlns:a14="http://schemas.microsoft.com/office/drawing/2010/main" xmlns:pic="http://schemas.openxmlformats.org/drawingml/2006/picture"/>
                           </a:ext>
                           <a:ext uri="{C572A759-6A51-4108-AA02-DFA0A04FC94B}">
-                            <ma14:wrappingTextBoxFlag xmlns:pic="http://schemas.openxmlformats.org/drawingml/2006/picture" xmlns:a14="http://schemas.microsoft.com/office/drawing/2010/main" xmlns="" xmlns:mo="http://schemas.microsoft.com/office/mac/office/2008/main" xmlns:mv="urn:schemas-microsoft-com:mac:vml" xmlns:o="urn:schemas-microsoft-com:office:office" xmlns:v="urn:schemas-microsoft-com:vml" xmlns:w10="urn:schemas-microsoft-com:office:word" xmlns:w="http://schemas.openxmlformats.org/wordprocessingml/2006/main" xmlns:ma14="http://schemas.microsoft.com/office/mac/drawingml/2011/main" xmlns:arto="http://schemas.microsoft.com/office/word/2006/arto"/>
+                            <ma14:wrappingTextBoxFlag xmlns:arto="http://schemas.microsoft.com/office/word/2006/arto" xmlns:ma14="http://schemas.microsoft.com/office/mac/drawingml/2011/main" xmlns:w="http://schemas.openxmlformats.org/wordprocessingml/2006/main" xmlns:w10="urn:schemas-microsoft-com:office:word" xmlns:v="urn:schemas-microsoft-com:vml" xmlns:o="urn:schemas-microsoft-com:office:office" xmlns:mv="urn:schemas-microsoft-com:mac:vml" xmlns:mo="http://schemas.microsoft.com/office/mac/office/2008/main" xmlns="" xmlns:a14="http://schemas.microsoft.com/office/drawing/2010/main" xmlns:pic="http://schemas.openxmlformats.org/drawingml/2006/picture"/>
                           </a:ext>
                         </a:extLst>
                       </wps:spPr>
@@ -2181,7 +2181,7 @@
           <w14:ligatures w14:val="standardContextual"/>
         </w:rPr>
         <w:drawing>
-          <wp:anchor distT="0" distB="0" distL="114300" distR="114300" simplePos="0" relativeHeight="251665408" behindDoc="1" locked="0" layoutInCell="1" allowOverlap="1" wp14:anchorId="5F5B025B" wp14:editId="0F3D3A22">
+          <wp:anchor distT="0" distB="0" distL="114300" distR="114300" simplePos="0" relativeHeight="251665408" behindDoc="1" locked="0" layoutInCell="1" allowOverlap="1" wp14:anchorId="5F5B025B" wp14:editId="28C1F1FC">
             <wp:simplePos x="0" y="0"/>
             <wp:positionH relativeFrom="column">
               <wp:posOffset>-507807</wp:posOffset>
@@ -2304,10 +2304,10 @@
                         <a:effectLst/>
                         <a:extLst>
                           <a:ext uri="{FAA26D3D-D897-4be2-8F04-BA451C77F1D7}">
-                            <ma14:placeholderFlag xmlns:pic="http://schemas.openxmlformats.org/drawingml/2006/picture" xmlns:a14="http://schemas.microsoft.com/office/drawing/2010/main" xmlns="" xmlns:mo="http://schemas.microsoft.com/office/mac/office/2008/main" xmlns:mv="urn:schemas-microsoft-com:mac:vml" xmlns:o="urn:schemas-microsoft-com:office:office" xmlns:v="urn:schemas-microsoft-com:vml" xmlns:w10="urn:schemas-microsoft-com:office:word" xmlns:w="http://schemas.openxmlformats.org/wordprocessingml/2006/main" xmlns:ma14="http://schemas.microsoft.com/office/mac/drawingml/2011/main" xmlns:arto="http://schemas.microsoft.com/office/word/2006/arto"/>
+                            <ma14:placeholderFlag xmlns:arto="http://schemas.microsoft.com/office/word/2006/arto" xmlns:ma14="http://schemas.microsoft.com/office/mac/drawingml/2011/main" xmlns:w="http://schemas.openxmlformats.org/wordprocessingml/2006/main" xmlns:w10="urn:schemas-microsoft-com:office:word" xmlns:v="urn:schemas-microsoft-com:vml" xmlns:o="urn:schemas-microsoft-com:office:office" xmlns:mv="urn:schemas-microsoft-com:mac:vml" xmlns:mo="http://schemas.microsoft.com/office/mac/office/2008/main" xmlns="" xmlns:a14="http://schemas.microsoft.com/office/drawing/2010/main" xmlns:pic="http://schemas.openxmlformats.org/drawingml/2006/picture"/>
                           </a:ext>
                           <a:ext uri="{C572A759-6A51-4108-AA02-DFA0A04FC94B}">
-                            <ma14:wrappingTextBoxFlag xmlns:pic="http://schemas.openxmlformats.org/drawingml/2006/picture" xmlns:a14="http://schemas.microsoft.com/office/drawing/2010/main" xmlns="" xmlns:mo="http://schemas.microsoft.com/office/mac/office/2008/main" xmlns:mv="urn:schemas-microsoft-com:mac:vml" xmlns:o="urn:schemas-microsoft-com:office:office" xmlns:v="urn:schemas-microsoft-com:vml" xmlns:w10="urn:schemas-microsoft-com:office:word" xmlns:w="http://schemas.openxmlformats.org/wordprocessingml/2006/main" xmlns:ma14="http://schemas.microsoft.com/office/mac/drawingml/2011/main" xmlns:arto="http://schemas.microsoft.com/office/word/2006/arto"/>
+                            <ma14:wrappingTextBoxFlag xmlns:arto="http://schemas.microsoft.com/office/word/2006/arto" xmlns:ma14="http://schemas.microsoft.com/office/mac/drawingml/2011/main" xmlns:w="http://schemas.openxmlformats.org/wordprocessingml/2006/main" xmlns:w10="urn:schemas-microsoft-com:office:word" xmlns:v="urn:schemas-microsoft-com:vml" xmlns:o="urn:schemas-microsoft-com:office:office" xmlns:mv="urn:schemas-microsoft-com:mac:vml" xmlns:mo="http://schemas.microsoft.com/office/mac/office/2008/main" xmlns="" xmlns:a14="http://schemas.microsoft.com/office/drawing/2010/main" xmlns:pic="http://schemas.openxmlformats.org/drawingml/2006/picture"/>
                           </a:ext>
                         </a:extLst>
                       </wps:spPr>
@@ -5803,7 +5803,13 @@
     </w:p>
     <w:p>
       <w:r>
-        <w:t>El día de hoy me he dedicado en mayor medida a poder crear el header y el footer de la aplicación, peleándome con los estilos para que estos se quedasen en su sitio y se adaptasen en función del color del tema aplicado actualmente. También he solucionado algunos errores con el angular.json, ya que no importe ahí los cambios de dependencias cuando instalé boostrap.</w:t>
+        <w:t>El día de hoy me he dedicado en mayor medida a poder crear el header y el footer de la aplicación, peleándome con los estilos para que estos se quedasen en su sitio y se</w:t>
+      </w:r>
+      <w:r>
+        <w:t xml:space="preserve">an responsive </w:t>
+      </w:r>
+      <w:r>
+        <w:t>en función del color del tema aplicado actualmente. También he solucionado algunos errores con el angular.json, ya que no importe ahí los cambios de dependencias cuando instalé boostrap.</w:t>
       </w:r>
     </w:p>
     <w:p>
@@ -5836,13 +5842,41 @@
         <w:pStyle w:val="Ttulo2"/>
       </w:pPr>
       <w:r>
-        <w:t>Pantalla de login, Configuración y otros bugs</w:t>
+        <w:t>Pantalla de login, Configuración y otros bugs: 08</w:t>
+      </w:r>
+      <w:r>
+        <w:t>/0</w:t>
+      </w:r>
+      <w:r>
+        <w:t>5</w:t>
+      </w:r>
+      <w:r>
+        <w:t>/2024</w:t>
+      </w:r>
+    </w:p>
+    <w:p>
+      <w:pPr>
+        <w:jc w:val="both"/>
+      </w:pPr>
+      <w:r>
+        <w:t>El día de hoy me he dedicado a corregir errores que arrastré de la sesión pasada, entre ellos bugs con respecto a la navegación entre páginas, la carga de componentes y la transmisión de información entre estos. También arreglé los llamados a los servicios para poder agregarles el encabezado para poder hacer las peticiones a la API, por no mencionar que he tenido que hacer un pequeño cambio en la API para que las llamadas de añadir usuarios no estén protegidas con intención de crear mañana el formulario de registro. En la pantalla de configuración y login también se han añadido modales para avisar cuando se introduzca mal los datos de login o para preguntar antes de tomar la decisión de borrar cuenta. También se ha añadido el logout y ahora en el encabezado se puede encontrar la foto de perfil del usuario en lugar del icono de perfil de boostrap.</w:t>
+      </w:r>
+    </w:p>
+    <w:p>
+      <w:pPr>
+        <w:pStyle w:val="Ttulo2"/>
+      </w:pPr>
+      <w:r>
+        <w:t>Pantalla de registro, fotos</w:t>
+      </w:r>
+      <w:r>
+        <w:t xml:space="preserve"> y cropper</w:t>
       </w:r>
       <w:r>
         <w:t>: 0</w:t>
       </w:r>
       <w:r>
-        <w:t>8</w:t>
+        <w:t>9</w:t>
       </w:r>
       <w:r>
         <w:t>/0</w:t>
@@ -5862,10 +5896,127 @@
         <w:t xml:space="preserve">El día de hoy me he dedicado a </w:t>
       </w:r>
       <w:r>
-        <w:t>corregir errores que arrastré de la sesión pasada, entre ellos bugs con respecto a la navegación entre páginas, la carga de componentes y la transmisión de información entre estos. También arreglé los llamados a los servicios para poder agregarles el encabezado para poder hacer las peticiones a la API, por no mencionar que he tenido que hacer un pequeño cambio en la API para que las llamadas de añadir usuarios no estén protegidas con intención de crear mañana el formulario de registro. En la pantalla de configuración y login también se han añadido modales para avisar cuando se introduzca mal los datos de login o para preguntar antes de tomar la decisión de borrar cuenta. También se ha añadido el logout y ahora en el encabezado se puede encontrar la foto de perfil del usuario en lugar del icono de perfil de boostrap.</w:t>
-      </w:r>
-    </w:p>
-    <w:p/>
+        <w:t>realizar la pantalla de registro. Me he visto obligado a hacer un pequeño cambio en la API para poder comprobar si el nombre de usuario a registrar ya existía en la ddbb. También he creado el formulario de registro y he aplicado estilos para que el formulario se vea como pretendía. Por último, he estado investigando con respecto a la biblioteca de npx-image-cropper, de manera que he logrado obtener una modal para recortar la imagen de perfil que podré aprovechar finalmente para memes. Aún queda que pueda registrar la imagen en la base de datos.</w:t>
+      </w:r>
+    </w:p>
+    <w:p>
+      <w:pPr>
+        <w:pStyle w:val="Ttulo2"/>
+      </w:pPr>
+      <w:r>
+        <w:t>Registro finalizado, iniciada pantalla de memes</w:t>
+      </w:r>
+      <w:r>
+        <w:t xml:space="preserve">: </w:t>
+      </w:r>
+      <w:r>
+        <w:t>10</w:t>
+      </w:r>
+      <w:r>
+        <w:t>/0</w:t>
+      </w:r>
+      <w:r>
+        <w:t>5</w:t>
+      </w:r>
+      <w:r>
+        <w:t>/2024</w:t>
+      </w:r>
+    </w:p>
+    <w:p>
+      <w:r>
+        <w:t xml:space="preserve">El día de hoy </w:t>
+      </w:r>
+      <w:r>
+        <w:t>he logrado obtener la información de la imagen para guardarla en la base de datos utilizando un método que desarrollé para la versión preliminar de la funcionalidad de crear memes. Una vez logrado esto, he comenzado la pantalla de Crear Memes reciclando código de la versión preliminar y otros componentes como el cropper. También he añadido y arreglado los llamados a las APIs de Meme y Templates, para así obtener las plantillas de la DDBB.</w:t>
+      </w:r>
+    </w:p>
+    <w:p>
+      <w:pPr>
+        <w:pStyle w:val="Ttulo2"/>
+      </w:pPr>
+      <w:r>
+        <w:lastRenderedPageBreak/>
+        <w:t>Pantalla de Memes funcional</w:t>
+      </w:r>
+      <w:r>
+        <w:t xml:space="preserve">: </w:t>
+      </w:r>
+      <w:r>
+        <w:t>11</w:t>
+      </w:r>
+      <w:r>
+        <w:t>/0</w:t>
+      </w:r>
+      <w:r>
+        <w:t>5</w:t>
+      </w:r>
+      <w:r>
+        <w:t>/2024</w:t>
+      </w:r>
+    </w:p>
+    <w:p>
+      <w:r>
+        <w:t xml:space="preserve">El día de hoy </w:t>
+      </w:r>
+      <w:r>
+        <w:t>he acabado de programar las funcionalidades de la pantalla de hacer memes, he creado un modal para poder añadir una descripción al meme antes de publicarlo y también he añadido la llamada post a memes para poder subirlos a la base de datos.</w:t>
+      </w:r>
+    </w:p>
+    <w:p>
+      <w:pPr>
+        <w:pStyle w:val="Ttulo2"/>
+      </w:pPr>
+      <w:r>
+        <w:t>Estilos a la pantalla de memes e inicio del componente post</w:t>
+      </w:r>
+      <w:r>
+        <w:t>: 1</w:t>
+      </w:r>
+      <w:r>
+        <w:t>2</w:t>
+      </w:r>
+      <w:r>
+        <w:t>/0</w:t>
+      </w:r>
+      <w:r>
+        <w:t>5</w:t>
+      </w:r>
+      <w:r>
+        <w:t>/2024</w:t>
+      </w:r>
+    </w:p>
+    <w:p>
+      <w:pPr>
+        <w:jc w:val="both"/>
+      </w:pPr>
+      <w:r>
+        <w:t xml:space="preserve">El día de hoy </w:t>
+      </w:r>
+      <w:r>
+        <w:t xml:space="preserve">le he dado </w:t>
+      </w:r>
+      <w:r>
+        <w:t xml:space="preserve">forma al html de </w:t>
+      </w:r>
+      <w:r>
+        <w:t xml:space="preserve">la pantalla de </w:t>
+      </w:r>
+      <w:r>
+        <w:t xml:space="preserve">creación </w:t>
+      </w:r>
+      <w:r>
+        <w:t>meme</w:t>
+      </w:r>
+      <w:r>
+        <w:t>s</w:t>
+      </w:r>
+      <w:r>
+        <w:t xml:space="preserve">, </w:t>
+      </w:r>
+      <w:r>
+        <w:t>de manera que sea completamente responsive. También he añadido estilos para que todo se viese más acorde al diseño propuesto de la página en el mock-up.  Por último, he iniciado la creación del componente post para que sea funcional, sin embargo, por ahora solo renderiza los botones de like y descargar que pese a estar programados no responden. La descripción e información del usuario no renderiza. Mañana veré si lo puedo arreglar.</w:t>
+      </w:r>
+    </w:p>
     <w:p>
       <w:pPr>
         <w:jc w:val="both"/>
@@ -6483,7 +6634,7 @@
   <w:style w:type="paragraph" w:default="1" w:styleId="Normal">
     <w:name w:val="Normal"/>
     <w:qFormat/>
-    <w:rsid w:val="00A46207"/>
+    <w:rsid w:val="000228C0"/>
     <w:pPr>
       <w:spacing w:after="0" w:line="240" w:lineRule="auto"/>
     </w:pPr>

</xml_diff>